<commit_message>
Updates template. Updates Node
</commit_message>
<xml_diff>
--- a/templates/hemmelig-adresse.docx
+++ b/templates/hemmelig-adresse.docx
@@ -41,13 +41,11 @@
               <w:spacing w:line="240" w:lineRule="auto"/>
             </w:pPr>
             <w:r>
-              <w:t xml:space="preserve">Til drift </w:t>
+              <w:t xml:space="preserve">Til </w:t>
             </w:r>
-            <w:proofErr w:type="spellStart"/>
             <w:r>
-              <w:t>MinElev</w:t>
+              <w:t>Team arkiv</w:t>
             </w:r>
-            <w:proofErr w:type="spellEnd"/>
             <w:r>
               <w:br/>
             </w:r>
@@ -91,8 +89,18 @@
                 <w:shd w:val="clear" w:color="auto" w:fill="FFFFFF"/>
                 <w:lang w:eastAsia="nb-NO"/>
               </w:rPr>
-              <w:t>Team arkiv</w:t>
+              <w:t xml:space="preserve">drift </w:t>
             </w:r>
+            <w:proofErr w:type="spellStart"/>
+            <w:r>
+              <w:rPr>
+                <w:rFonts w:asciiTheme="majorHAnsi" w:hAnsiTheme="majorHAnsi" w:cs="Helvetica"/>
+                <w:shd w:val="clear" w:color="auto" w:fill="FFFFFF"/>
+                <w:lang w:eastAsia="nb-NO"/>
+              </w:rPr>
+              <w:t>MinElev</w:t>
+            </w:r>
+            <w:proofErr w:type="spellEnd"/>
             <w:r>
               <w:rPr>
                 <w:rFonts w:asciiTheme="majorHAnsi" w:hAnsiTheme="majorHAnsi" w:cs="Helvetica"/>
@@ -966,7 +974,17 @@
           <w:szCs w:val="20"/>
           <w:lang w:eastAsia="nb-NO"/>
         </w:rPr>
-        <w:t xml:space="preserve">Har du spørsmål, ta kontakt med Brukerstøtte arkiv på </w:t>
+        <w:t xml:space="preserve">Har du spørsmål, ta kontakt med </w:t>
+      </w:r>
+      <w:r>
+        <w:rPr>
+          <w:rFonts w:cs="Times New Roman"/>
+          <w:color w:val="auto"/>
+          <w:sz w:val="20"/>
+          <w:szCs w:val="20"/>
+          <w:lang w:eastAsia="nb-NO"/>
+        </w:rPr>
+        <w:t xml:space="preserve">drift </w:t>
       </w:r>
       <w:proofErr w:type="spellStart"/>
       <w:r>
@@ -977,7 +995,7 @@
           <w:szCs w:val="20"/>
           <w:lang w:eastAsia="nb-NO"/>
         </w:rPr>
-        <w:t>tlf</w:t>
+        <w:t>MinElev</w:t>
       </w:r>
       <w:proofErr w:type="spellEnd"/>
       <w:r>
@@ -988,7 +1006,17 @@
           <w:szCs w:val="20"/>
           <w:lang w:eastAsia="nb-NO"/>
         </w:rPr>
-        <w:t xml:space="preserve"> 7011. </w:t>
+        <w:t xml:space="preserve"> (Tormod Beichmann)</w:t>
+      </w:r>
+      <w:r>
+        <w:rPr>
+          <w:rFonts w:cs="Times New Roman"/>
+          <w:color w:val="auto"/>
+          <w:sz w:val="20"/>
+          <w:szCs w:val="20"/>
+          <w:lang w:eastAsia="nb-NO"/>
+        </w:rPr>
+        <w:t xml:space="preserve">. </w:t>
       </w:r>
     </w:p>
     <w:p>
@@ -1049,8 +1077,17 @@
           <w:sz w:val="20"/>
           <w:szCs w:val="20"/>
         </w:rPr>
-        <w:t>Team arkiv</w:t>
-      </w:r>
+        <w:t xml:space="preserve">Drift </w:t>
+      </w:r>
+      <w:proofErr w:type="spellStart"/>
+      <w:r>
+        <w:rPr>
+          <w:sz w:val="20"/>
+          <w:szCs w:val="20"/>
+        </w:rPr>
+        <w:t>MinElev</w:t>
+      </w:r>
+      <w:proofErr w:type="spellEnd"/>
     </w:p>
     <w:p>
       <w:pPr>
@@ -2580,18 +2617,33 @@
 </file>
 
 <file path=customXml/item1.xml><?xml version="1.0" encoding="utf-8"?>
-<root>
-  <avd> {avdeling} </avd>
-  <mottaker/>
-  <adresse>{adresse}</adresse>
-  <postnummer>{postnummer} {sted}</postnummer>
-  <varref/>
-  <vardato>{dato}</vardato>
-  <kontaktperson>{navn}</kontaktperson>
-</root>
+<p:properties xmlns:p="http://schemas.microsoft.com/office/2006/metadata/properties" xmlns:xsi="http://www.w3.org/2001/XMLSchema-instance" xmlns:pc="http://schemas.microsoft.com/office/infopath/2007/PartnerControls">
+  <documentManagement>
+    <TaxCatchAll xmlns="bd6af8c3-4392-483c-b19c-63ee1b41c023">
+      <Value>2</Value>
+    </TaxCatchAll>
+    <j25543a5815d485da9a5e0773ad762e9 xmlns="bd6af8c3-4392-483c-b19c-63ee1b41c023">
+      <Terms xmlns="http://schemas.microsoft.com/office/infopath/2007/PartnerControls">
+        <TermInfo xmlns="http://schemas.microsoft.com/office/infopath/2007/PartnerControls">
+          <TermName xmlns="http://schemas.microsoft.com/office/infopath/2007/PartnerControls">Flere faser</TermName>
+          <TermId xmlns="http://schemas.microsoft.com/office/infopath/2007/PartnerControls">777cc6ac-4639-4633-85b9-f1ef61197c4d</TermId>
+        </TermInfo>
+      </Terms>
+    </j25543a5815d485da9a5e0773ad762e9>
+  </documentManagement>
+</p:properties>
 </file>
 
 <file path=customXml/item2.xml><?xml version="1.0" encoding="utf-8"?>
+<?mso-contentType ?>
+<FormTemplates xmlns="http://schemas.microsoft.com/sharepoint/v3/contenttype/forms">
+  <Display>DocumentLibraryForm</Display>
+  <Edit>DocumentLibraryForm</Edit>
+  <New>DocumentLibraryForm</New>
+</FormTemplates>
+</file>
+
+<file path=customXml/item3.xml><?xml version="1.0" encoding="utf-8"?>
 <ct:contentTypeSchema xmlns:ct="http://schemas.microsoft.com/office/2006/metadata/contentType" xmlns:ma="http://schemas.microsoft.com/office/2006/metadata/properties/metaAttributes" ct:_="" ma:_="" ma:contentTypeName="Prosjektdokument" ma:contentTypeID="0x010100293FDE3FCADA480B9A77BBDAD7DFA28C0100E263C06103435E4F8D0D7FA2EEEFC3E7" ma:contentTypeVersion="3" ma:contentTypeDescription="Opprett et nytt dokument." ma:contentTypeScope="" ma:versionID="58f70a08290d4412811ba095bf7dd2a7">
   <xsd:schema xmlns:xsd="http://www.w3.org/2001/XMLSchema" xmlns:xs="http://www.w3.org/2001/XMLSchema" xmlns:p="http://schemas.microsoft.com/office/2006/metadata/properties" xmlns:ns2="bd6af8c3-4392-483c-b19c-63ee1b41c023" targetNamespace="http://schemas.microsoft.com/office/2006/metadata/properties" ma:root="true" ma:fieldsID="6e9c0203923287d638e2f34ffe54b018" ns2:_="">
     <xsd:import namespace="bd6af8c3-4392-483c-b19c-63ee1b41c023"/>
@@ -2743,31 +2795,16 @@
 </ct:contentTypeSchema>
 </file>
 
-<file path=customXml/item3.xml><?xml version="1.0" encoding="utf-8"?>
-<?mso-contentType ?>
-<FormTemplates xmlns="http://schemas.microsoft.com/sharepoint/v3/contenttype/forms">
-  <Display>DocumentLibraryForm</Display>
-  <Edit>DocumentLibraryForm</Edit>
-  <New>DocumentLibraryForm</New>
-</FormTemplates>
-</file>
-
 <file path=customXml/item4.xml><?xml version="1.0" encoding="utf-8"?>
-<p:properties xmlns:p="http://schemas.microsoft.com/office/2006/metadata/properties" xmlns:xsi="http://www.w3.org/2001/XMLSchema-instance" xmlns:pc="http://schemas.microsoft.com/office/infopath/2007/PartnerControls">
-  <documentManagement>
-    <TaxCatchAll xmlns="bd6af8c3-4392-483c-b19c-63ee1b41c023">
-      <Value>2</Value>
-    </TaxCatchAll>
-    <j25543a5815d485da9a5e0773ad762e9 xmlns="bd6af8c3-4392-483c-b19c-63ee1b41c023">
-      <Terms xmlns="http://schemas.microsoft.com/office/infopath/2007/PartnerControls">
-        <TermInfo xmlns="http://schemas.microsoft.com/office/infopath/2007/PartnerControls">
-          <TermName xmlns="http://schemas.microsoft.com/office/infopath/2007/PartnerControls">Flere faser</TermName>
-          <TermId xmlns="http://schemas.microsoft.com/office/infopath/2007/PartnerControls">777cc6ac-4639-4633-85b9-f1ef61197c4d</TermId>
-        </TermInfo>
-      </Terms>
-    </j25543a5815d485da9a5e0773ad762e9>
-  </documentManagement>
-</p:properties>
+<root>
+  <avd> {avdeling} </avd>
+  <mottaker/>
+  <adresse>{adresse}</adresse>
+  <postnummer>{postnummer} {sted}</postnummer>
+  <varref/>
+  <vardato>{dato}</vardato>
+  <kontaktperson>{navn}</kontaktperson>
+</root>
 </file>
 
 <file path=customXml/item5.xml><?xml version="1.0" encoding="utf-8"?>
@@ -2775,12 +2812,24 @@
 </file>
 
 <file path=customXml/itemProps1.xml><?xml version="1.0" encoding="utf-8"?>
-<ds:datastoreItem xmlns:ds="http://schemas.openxmlformats.org/officeDocument/2006/customXml" ds:itemID="{442CCF4A-23BE-4572-A7F8-60755FA7183A}">
-  <ds:schemaRefs/>
+<ds:datastoreItem xmlns:ds="http://schemas.openxmlformats.org/officeDocument/2006/customXml" ds:itemID="{651D5D7B-C71C-4A0F-9F20-A464A90BCC7C}">
+  <ds:schemaRefs>
+    <ds:schemaRef ds:uri="http://schemas.microsoft.com/office/2006/metadata/properties"/>
+    <ds:schemaRef ds:uri="http://schemas.microsoft.com/office/infopath/2007/PartnerControls"/>
+    <ds:schemaRef ds:uri="bd6af8c3-4392-483c-b19c-63ee1b41c023"/>
+  </ds:schemaRefs>
 </ds:datastoreItem>
 </file>
 
 <file path=customXml/itemProps2.xml><?xml version="1.0" encoding="utf-8"?>
+<ds:datastoreItem xmlns:ds="http://schemas.openxmlformats.org/officeDocument/2006/customXml" ds:itemID="{0A4BEC69-3F89-49DF-BBC9-82D0E9FAAB74}">
+  <ds:schemaRefs>
+    <ds:schemaRef ds:uri="http://schemas.microsoft.com/sharepoint/v3/contenttype/forms"/>
+  </ds:schemaRefs>
+</ds:datastoreItem>
+</file>
+
+<file path=customXml/itemProps3.xml><?xml version="1.0" encoding="utf-8"?>
 <ds:datastoreItem xmlns:ds="http://schemas.openxmlformats.org/officeDocument/2006/customXml" ds:itemID="{71DBF61B-AB93-4AB8-81EA-8236842E98EC}">
   <ds:schemaRefs>
     <ds:schemaRef ds:uri="http://schemas.microsoft.com/office/2006/metadata/contentType"/>
@@ -2798,26 +2847,14 @@
 </ds:datastoreItem>
 </file>
 
-<file path=customXml/itemProps3.xml><?xml version="1.0" encoding="utf-8"?>
-<ds:datastoreItem xmlns:ds="http://schemas.openxmlformats.org/officeDocument/2006/customXml" ds:itemID="{0A4BEC69-3F89-49DF-BBC9-82D0E9FAAB74}">
-  <ds:schemaRefs>
-    <ds:schemaRef ds:uri="http://schemas.microsoft.com/sharepoint/v3/contenttype/forms"/>
-  </ds:schemaRefs>
-</ds:datastoreItem>
-</file>
-
 <file path=customXml/itemProps4.xml><?xml version="1.0" encoding="utf-8"?>
-<ds:datastoreItem xmlns:ds="http://schemas.openxmlformats.org/officeDocument/2006/customXml" ds:itemID="{651D5D7B-C71C-4A0F-9F20-A464A90BCC7C}">
-  <ds:schemaRefs>
-    <ds:schemaRef ds:uri="http://schemas.microsoft.com/office/2006/metadata/properties"/>
-    <ds:schemaRef ds:uri="http://schemas.microsoft.com/office/infopath/2007/PartnerControls"/>
-    <ds:schemaRef ds:uri="bd6af8c3-4392-483c-b19c-63ee1b41c023"/>
-  </ds:schemaRefs>
+<ds:datastoreItem xmlns:ds="http://schemas.openxmlformats.org/officeDocument/2006/customXml" ds:itemID="{442CCF4A-23BE-4572-A7F8-60755FA7183A}">
+  <ds:schemaRefs/>
 </ds:datastoreItem>
 </file>
 
 <file path=customXml/itemProps5.xml><?xml version="1.0" encoding="utf-8"?>
-<ds:datastoreItem xmlns:ds="http://schemas.openxmlformats.org/officeDocument/2006/customXml" ds:itemID="{434D4561-65C1-4D67-9819-70822C8E063E}">
+<ds:datastoreItem xmlns:ds="http://schemas.openxmlformats.org/officeDocument/2006/customXml" ds:itemID="{70290FBF-F1E1-415B-9C3B-A36C66587C47}">
   <ds:schemaRefs>
     <ds:schemaRef ds:uri="http://schemas.openxmlformats.org/officeDocument/2006/bibliography"/>
   </ds:schemaRefs>

</xml_diff>

<commit_message>
Legger til info om "oppdater kontaktinformasjon"
</commit_message>
<xml_diff>
--- a/templates/hemmelig-adresse.docx
+++ b/templates/hemmelig-adresse.docx
@@ -580,6 +580,16 @@
           <w:lang w:eastAsia="nb-NO"/>
         </w:rPr>
         <w:t xml:space="preserve"> adresse utenfor Telemark, og er derfor ikke ekspedert eller arkivert.</w:t>
+      </w:r>
+      <w:r>
+        <w:rPr>
+          <w:rFonts w:cs="Times New Roman"/>
+          <w:color w:val="auto"/>
+          <w:sz w:val="20"/>
+          <w:szCs w:val="20"/>
+          <w:lang w:eastAsia="nb-NO"/>
+        </w:rPr>
+        <w:t xml:space="preserve"> Oppdater kontaktinformasjonen i 360 om denne er ulik opplysningene i folkeregisteret. Det er folkeregistrets navn og adresse som er gjeldende. </w:t>
       </w:r>
     </w:p>
     <w:p>
@@ -2617,6 +2627,15 @@
 </file>
 
 <file path=customXml/item1.xml><?xml version="1.0" encoding="utf-8"?>
+<?mso-contentType ?>
+<FormTemplates xmlns="http://schemas.microsoft.com/sharepoint/v3/contenttype/forms">
+  <Display>DocumentLibraryForm</Display>
+  <Edit>DocumentLibraryForm</Edit>
+  <New>DocumentLibraryForm</New>
+</FormTemplates>
+</file>
+
+<file path=customXml/item2.xml><?xml version="1.0" encoding="utf-8"?>
 <p:properties xmlns:p="http://schemas.microsoft.com/office/2006/metadata/properties" xmlns:xsi="http://www.w3.org/2001/XMLSchema-instance" xmlns:pc="http://schemas.microsoft.com/office/infopath/2007/PartnerControls">
   <documentManagement>
     <TaxCatchAll xmlns="bd6af8c3-4392-483c-b19c-63ee1b41c023">
@@ -2634,16 +2653,19 @@
 </p:properties>
 </file>
 
-<file path=customXml/item2.xml><?xml version="1.0" encoding="utf-8"?>
-<?mso-contentType ?>
-<FormTemplates xmlns="http://schemas.microsoft.com/sharepoint/v3/contenttype/forms">
-  <Display>DocumentLibraryForm</Display>
-  <Edit>DocumentLibraryForm</Edit>
-  <New>DocumentLibraryForm</New>
-</FormTemplates>
+<file path=customXml/item3.xml><?xml version="1.0" encoding="utf-8"?>
+<root>
+  <avd> {avdeling} </avd>
+  <mottaker/>
+  <adresse>{adresse}</adresse>
+  <postnummer>{postnummer} {sted}</postnummer>
+  <varref/>
+  <vardato>{dato}</vardato>
+  <kontaktperson>{navn}</kontaktperson>
+</root>
 </file>
 
-<file path=customXml/item3.xml><?xml version="1.0" encoding="utf-8"?>
+<file path=customXml/item4.xml><?xml version="1.0" encoding="utf-8"?>
 <ct:contentTypeSchema xmlns:ct="http://schemas.microsoft.com/office/2006/metadata/contentType" xmlns:ma="http://schemas.microsoft.com/office/2006/metadata/properties/metaAttributes" ct:_="" ma:_="" ma:contentTypeName="Prosjektdokument" ma:contentTypeID="0x010100293FDE3FCADA480B9A77BBDAD7DFA28C0100E263C06103435E4F8D0D7FA2EEEFC3E7" ma:contentTypeVersion="3" ma:contentTypeDescription="Opprett et nytt dokument." ma:contentTypeScope="" ma:versionID="58f70a08290d4412811ba095bf7dd2a7">
   <xsd:schema xmlns:xsd="http://www.w3.org/2001/XMLSchema" xmlns:xs="http://www.w3.org/2001/XMLSchema" xmlns:p="http://schemas.microsoft.com/office/2006/metadata/properties" xmlns:ns2="bd6af8c3-4392-483c-b19c-63ee1b41c023" targetNamespace="http://schemas.microsoft.com/office/2006/metadata/properties" ma:root="true" ma:fieldsID="6e9c0203923287d638e2f34ffe54b018" ns2:_="">
     <xsd:import namespace="bd6af8c3-4392-483c-b19c-63ee1b41c023"/>
@@ -2795,23 +2817,19 @@
 </ct:contentTypeSchema>
 </file>
 
-<file path=customXml/item4.xml><?xml version="1.0" encoding="utf-8"?>
-<root>
-  <avd> {avdeling} </avd>
-  <mottaker/>
-  <adresse>{adresse}</adresse>
-  <postnummer>{postnummer} {sted}</postnummer>
-  <varref/>
-  <vardato>{dato}</vardato>
-  <kontaktperson>{navn}</kontaktperson>
-</root>
-</file>
-
 <file path=customXml/item5.xml><?xml version="1.0" encoding="utf-8"?>
 <b:Sources xmlns:b="http://schemas.openxmlformats.org/officeDocument/2006/bibliography" xmlns="http://schemas.openxmlformats.org/officeDocument/2006/bibliography" SelectedStyle="\APASixthEditionOfficeOnline.xsl" StyleName="APA" Version="6"/>
 </file>
 
 <file path=customXml/itemProps1.xml><?xml version="1.0" encoding="utf-8"?>
+<ds:datastoreItem xmlns:ds="http://schemas.openxmlformats.org/officeDocument/2006/customXml" ds:itemID="{0A4BEC69-3F89-49DF-BBC9-82D0E9FAAB74}">
+  <ds:schemaRefs>
+    <ds:schemaRef ds:uri="http://schemas.microsoft.com/sharepoint/v3/contenttype/forms"/>
+  </ds:schemaRefs>
+</ds:datastoreItem>
+</file>
+
+<file path=customXml/itemProps2.xml><?xml version="1.0" encoding="utf-8"?>
 <ds:datastoreItem xmlns:ds="http://schemas.openxmlformats.org/officeDocument/2006/customXml" ds:itemID="{651D5D7B-C71C-4A0F-9F20-A464A90BCC7C}">
   <ds:schemaRefs>
     <ds:schemaRef ds:uri="http://schemas.microsoft.com/office/2006/metadata/properties"/>
@@ -2821,15 +2839,13 @@
 </ds:datastoreItem>
 </file>
 
-<file path=customXml/itemProps2.xml><?xml version="1.0" encoding="utf-8"?>
-<ds:datastoreItem xmlns:ds="http://schemas.openxmlformats.org/officeDocument/2006/customXml" ds:itemID="{0A4BEC69-3F89-49DF-BBC9-82D0E9FAAB74}">
-  <ds:schemaRefs>
-    <ds:schemaRef ds:uri="http://schemas.microsoft.com/sharepoint/v3/contenttype/forms"/>
-  </ds:schemaRefs>
+<file path=customXml/itemProps3.xml><?xml version="1.0" encoding="utf-8"?>
+<ds:datastoreItem xmlns:ds="http://schemas.openxmlformats.org/officeDocument/2006/customXml" ds:itemID="{442CCF4A-23BE-4572-A7F8-60755FA7183A}">
+  <ds:schemaRefs/>
 </ds:datastoreItem>
 </file>
 
-<file path=customXml/itemProps3.xml><?xml version="1.0" encoding="utf-8"?>
+<file path=customXml/itemProps4.xml><?xml version="1.0" encoding="utf-8"?>
 <ds:datastoreItem xmlns:ds="http://schemas.openxmlformats.org/officeDocument/2006/customXml" ds:itemID="{71DBF61B-AB93-4AB8-81EA-8236842E98EC}">
   <ds:schemaRefs>
     <ds:schemaRef ds:uri="http://schemas.microsoft.com/office/2006/metadata/contentType"/>
@@ -2847,14 +2863,8 @@
 </ds:datastoreItem>
 </file>
 
-<file path=customXml/itemProps4.xml><?xml version="1.0" encoding="utf-8"?>
-<ds:datastoreItem xmlns:ds="http://schemas.openxmlformats.org/officeDocument/2006/customXml" ds:itemID="{442CCF4A-23BE-4572-A7F8-60755FA7183A}">
-  <ds:schemaRefs/>
-</ds:datastoreItem>
-</file>
-
 <file path=customXml/itemProps5.xml><?xml version="1.0" encoding="utf-8"?>
-<ds:datastoreItem xmlns:ds="http://schemas.openxmlformats.org/officeDocument/2006/customXml" ds:itemID="{70290FBF-F1E1-415B-9C3B-A36C66587C47}">
+<ds:datastoreItem xmlns:ds="http://schemas.openxmlformats.org/officeDocument/2006/customXml" ds:itemID="{36BFA65D-1788-42AB-8CC4-1FC65B4DA473}">
   <ds:schemaRefs>
     <ds:schemaRef ds:uri="http://schemas.openxmlformats.org/officeDocument/2006/bibliography"/>
   </ds:schemaRefs>

</xml_diff>

<commit_message>
Ny versjon av hemmelig adresse
</commit_message>
<xml_diff>
--- a/templates/hemmelig-adresse.docx
+++ b/templates/hemmelig-adresse.docx
@@ -41,10 +41,15 @@
               <w:spacing w:line="240" w:lineRule="auto"/>
             </w:pPr>
             <w:r>
-              <w:t xml:space="preserve">Til </w:t>
+              <w:t>Til {</w:t>
             </w:r>
+            <w:proofErr w:type="spellStart"/>
             <w:r>
-              <w:t>Team arkiv</w:t>
+              <w:t>navnSkole</w:t>
+            </w:r>
+            <w:proofErr w:type="spellEnd"/>
+            <w:r>
+              <w:t>}</w:t>
             </w:r>
             <w:r>
               <w:br/>
@@ -579,7 +584,7 @@
           <w:szCs w:val="20"/>
           <w:lang w:eastAsia="nb-NO"/>
         </w:rPr>
-        <w:t xml:space="preserve"> adresse utenfor Telemark, og er derfor ikke ekspedert eller arkivert.</w:t>
+        <w:t xml:space="preserve"> adresse utenfor Telemark, og er derfo</w:t>
       </w:r>
       <w:r>
         <w:rPr>
@@ -589,7 +594,314 @@
           <w:szCs w:val="20"/>
           <w:lang w:eastAsia="nb-NO"/>
         </w:rPr>
-        <w:t xml:space="preserve"> Oppdater kontaktinformasjonen i 360 om denne er ulik opplysningene i folkeregisteret. Det er folkeregistrets navn og adresse som er gjeldende. </w:t>
+        <w:t>r ikke ekspedert via SvarUt.</w:t>
+      </w:r>
+      <w:r>
+        <w:rPr>
+          <w:rFonts w:cs="Times New Roman"/>
+          <w:color w:val="auto"/>
+          <w:sz w:val="20"/>
+          <w:szCs w:val="20"/>
+          <w:lang w:eastAsia="nb-NO"/>
+        </w:rPr>
+        <w:t xml:space="preserve"> </w:t>
+      </w:r>
+    </w:p>
+    <w:p>
+      <w:pPr>
+        <w:suppressAutoHyphens w:val="0"/>
+        <w:autoSpaceDE w:val="0"/>
+        <w:autoSpaceDN w:val="0"/>
+        <w:adjustRightInd w:val="0"/>
+        <w:spacing w:line="240" w:lineRule="auto"/>
+        <w:rPr>
+          <w:rFonts w:ascii="DejaVuSerif-Bold" w:eastAsia="DejaVu Sans" w:hAnsi="DejaVuSerif-Bold" w:cs="DejaVuSerif-Bold"/>
+          <w:b/>
+          <w:bCs/>
+          <w:sz w:val="20"/>
+          <w:szCs w:val="20"/>
+          <w:lang w:eastAsia="zh-CN"/>
+        </w:rPr>
+      </w:pPr>
+      <w:r>
+        <w:rPr>
+          <w:rFonts w:ascii="DejaVuSerif-Bold" w:eastAsia="DejaVu Sans" w:hAnsi="DejaVuSerif-Bold" w:cs="DejaVuSerif-Bold"/>
+          <w:b/>
+          <w:bCs/>
+          <w:sz w:val="20"/>
+          <w:szCs w:val="20"/>
+          <w:lang w:eastAsia="zh-CN"/>
+        </w:rPr>
+        <w:t xml:space="preserve">Postmottaket til </w:t>
+      </w:r>
+      <w:r>
+        <w:rPr>
+          <w:rFonts w:ascii="DejaVuSerif-Bold" w:eastAsia="DejaVu Sans" w:hAnsi="DejaVuSerif-Bold" w:cs="DejaVuSerif-Bold"/>
+          <w:b/>
+          <w:bCs/>
+          <w:sz w:val="20"/>
+          <w:szCs w:val="20"/>
+          <w:lang w:eastAsia="zh-CN"/>
+        </w:rPr>
+        <w:t>{</w:t>
+      </w:r>
+      <w:proofErr w:type="spellStart"/>
+      <w:r>
+        <w:rPr>
+          <w:rFonts w:ascii="DejaVuSerif-Bold" w:eastAsia="DejaVu Sans" w:hAnsi="DejaVuSerif-Bold" w:cs="DejaVuSerif-Bold"/>
+          <w:b/>
+          <w:bCs/>
+          <w:sz w:val="20"/>
+          <w:szCs w:val="20"/>
+          <w:lang w:eastAsia="zh-CN"/>
+        </w:rPr>
+        <w:t>navnSkole</w:t>
+      </w:r>
+      <w:proofErr w:type="spellEnd"/>
+      <w:r>
+        <w:rPr>
+          <w:rFonts w:ascii="DejaVuSerif-Bold" w:eastAsia="DejaVu Sans" w:hAnsi="DejaVuSerif-Bold" w:cs="DejaVuSerif-Bold"/>
+          <w:b/>
+          <w:bCs/>
+          <w:sz w:val="20"/>
+          <w:szCs w:val="20"/>
+          <w:lang w:eastAsia="zh-CN"/>
+        </w:rPr>
+        <w:t>}</w:t>
+      </w:r>
+      <w:r>
+        <w:rPr>
+          <w:rFonts w:ascii="DejaVuSerif-Bold" w:eastAsia="DejaVu Sans" w:hAnsi="DejaVuSerif-Bold" w:cs="DejaVuSerif-Bold"/>
+          <w:b/>
+          <w:bCs/>
+          <w:sz w:val="20"/>
+          <w:szCs w:val="20"/>
+          <w:lang w:eastAsia="zh-CN"/>
+        </w:rPr>
+        <w:t xml:space="preserve"> må sør</w:t>
+      </w:r>
+      <w:r>
+        <w:rPr>
+          <w:rFonts w:ascii="DejaVuSerif-Bold" w:eastAsia="DejaVu Sans" w:hAnsi="DejaVuSerif-Bold" w:cs="DejaVuSerif-Bold"/>
+          <w:b/>
+          <w:bCs/>
+          <w:sz w:val="20"/>
+          <w:szCs w:val="20"/>
+          <w:lang w:eastAsia="zh-CN"/>
+        </w:rPr>
+        <w:t xml:space="preserve">ge for å skrive ut varselet fra </w:t>
+      </w:r>
+      <w:r>
+        <w:rPr>
+          <w:rFonts w:ascii="DejaVuSerif-Bold" w:eastAsia="DejaVu Sans" w:hAnsi="DejaVuSerif-Bold" w:cs="DejaVuSerif-Bold"/>
+          <w:b/>
+          <w:bCs/>
+          <w:sz w:val="20"/>
+          <w:szCs w:val="20"/>
+          <w:lang w:eastAsia="zh-CN"/>
+        </w:rPr>
+        <w:t xml:space="preserve">360 for å gi det videre til </w:t>
+      </w:r>
+      <w:r>
+        <w:rPr>
+          <w:rFonts w:ascii="DejaVuSerif-Bold" w:eastAsia="DejaVu Sans" w:hAnsi="DejaVuSerif-Bold" w:cs="DejaVuSerif-Bold"/>
+          <w:b/>
+          <w:bCs/>
+          <w:sz w:val="20"/>
+          <w:szCs w:val="20"/>
+          <w:lang w:eastAsia="zh-CN"/>
+        </w:rPr>
+        <w:t>{</w:t>
+      </w:r>
+      <w:proofErr w:type="spellStart"/>
+      <w:r>
+        <w:rPr>
+          <w:rFonts w:ascii="DejaVuSerif-Bold" w:eastAsia="DejaVu Sans" w:hAnsi="DejaVuSerif-Bold" w:cs="DejaVuSerif-Bold"/>
+          <w:b/>
+          <w:bCs/>
+          <w:sz w:val="20"/>
+          <w:szCs w:val="20"/>
+          <w:lang w:eastAsia="zh-CN"/>
+        </w:rPr>
+        <w:t>navnAvsender</w:t>
+      </w:r>
+      <w:proofErr w:type="spellEnd"/>
+      <w:r>
+        <w:rPr>
+          <w:rFonts w:ascii="DejaVuSerif-Bold" w:eastAsia="DejaVu Sans" w:hAnsi="DejaVuSerif-Bold" w:cs="DejaVuSerif-Bold"/>
+          <w:b/>
+          <w:bCs/>
+          <w:sz w:val="20"/>
+          <w:szCs w:val="20"/>
+          <w:lang w:eastAsia="zh-CN"/>
+        </w:rPr>
+        <w:t>]</w:t>
+      </w:r>
+      <w:r>
+        <w:rPr>
+          <w:rFonts w:ascii="DejaVuSerif-Bold" w:eastAsia="DejaVu Sans" w:hAnsi="DejaVuSerif-Bold" w:cs="DejaVuSerif-Bold"/>
+          <w:b/>
+          <w:bCs/>
+          <w:sz w:val="20"/>
+          <w:szCs w:val="20"/>
+          <w:lang w:eastAsia="zh-CN"/>
+        </w:rPr>
+        <w:t xml:space="preserve">. Det er </w:t>
+      </w:r>
+      <w:r>
+        <w:rPr>
+          <w:rFonts w:ascii="DejaVuSerif-Bold" w:eastAsia="DejaVu Sans" w:hAnsi="DejaVuSerif-Bold" w:cs="DejaVuSerif-Bold"/>
+          <w:b/>
+          <w:bCs/>
+          <w:sz w:val="20"/>
+          <w:szCs w:val="20"/>
+          <w:lang w:eastAsia="zh-CN"/>
+        </w:rPr>
+        <w:t>{navnAvsender}</w:t>
+      </w:r>
+      <w:bookmarkStart w:id="3" w:name="_GoBack"/>
+      <w:bookmarkEnd w:id="3"/>
+      <w:r>
+        <w:rPr>
+          <w:rFonts w:ascii="DejaVuSerif-Bold" w:eastAsia="DejaVu Sans" w:hAnsi="DejaVuSerif-Bold" w:cs="DejaVuSerif-Bold"/>
+          <w:b/>
+          <w:bCs/>
+          <w:sz w:val="20"/>
+          <w:szCs w:val="20"/>
+          <w:lang w:eastAsia="zh-CN"/>
+        </w:rPr>
+        <w:t xml:space="preserve"> som nå er ansvarlig å distribuere </w:t>
+      </w:r>
+      <w:r>
+        <w:rPr>
+          <w:rFonts w:ascii="DejaVuSerif-Bold" w:eastAsia="DejaVu Sans" w:hAnsi="DejaVuSerif-Bold" w:cs="DejaVuSerif-Bold"/>
+          <w:b/>
+          <w:bCs/>
+          <w:sz w:val="20"/>
+          <w:szCs w:val="20"/>
+          <w:lang w:eastAsia="zh-CN"/>
+        </w:rPr>
+        <w:t>vars</w:t>
+      </w:r>
+      <w:r>
+        <w:rPr>
+          <w:rFonts w:ascii="DejaVuSerif-Bold" w:eastAsia="DejaVu Sans" w:hAnsi="DejaVuSerif-Bold" w:cs="DejaVuSerif-Bold"/>
+          <w:b/>
+          <w:bCs/>
+          <w:sz w:val="20"/>
+          <w:szCs w:val="20"/>
+          <w:lang w:eastAsia="zh-CN"/>
+        </w:rPr>
+        <w:t>elet videre til eleven</w:t>
+      </w:r>
+      <w:r>
+        <w:rPr>
+          <w:rFonts w:ascii="DejaVuSerif-Bold" w:eastAsia="DejaVu Sans" w:hAnsi="DejaVuSerif-Bold" w:cs="DejaVuSerif-Bold"/>
+          <w:b/>
+          <w:bCs/>
+          <w:sz w:val="20"/>
+          <w:szCs w:val="20"/>
+          <w:lang w:eastAsia="zh-CN"/>
+        </w:rPr>
+        <w:t>.</w:t>
+      </w:r>
+    </w:p>
+    <w:p>
+      <w:pPr>
+        <w:suppressAutoHyphens w:val="0"/>
+        <w:autoSpaceDE w:val="0"/>
+        <w:autoSpaceDN w:val="0"/>
+        <w:adjustRightInd w:val="0"/>
+        <w:spacing w:line="240" w:lineRule="auto"/>
+        <w:rPr>
+          <w:rFonts w:ascii="DejaVuSerif" w:eastAsia="DejaVu Sans" w:hAnsi="DejaVuSerif" w:cs="DejaVuSerif"/>
+          <w:sz w:val="20"/>
+          <w:szCs w:val="20"/>
+          <w:lang w:eastAsia="zh-CN"/>
+        </w:rPr>
+      </w:pPr>
+    </w:p>
+    <w:p>
+      <w:pPr>
+        <w:suppressAutoHyphens w:val="0"/>
+        <w:autoSpaceDE w:val="0"/>
+        <w:autoSpaceDN w:val="0"/>
+        <w:adjustRightInd w:val="0"/>
+        <w:spacing w:line="240" w:lineRule="auto"/>
+        <w:rPr>
+          <w:rFonts w:ascii="DejaVuSerif" w:eastAsia="DejaVu Sans" w:hAnsi="DejaVuSerif" w:cs="DejaVuSerif"/>
+          <w:sz w:val="20"/>
+          <w:szCs w:val="20"/>
+          <w:lang w:eastAsia="zh-CN"/>
+        </w:rPr>
+      </w:pPr>
+      <w:r>
+        <w:rPr>
+          <w:rFonts w:ascii="DejaVuSerif" w:eastAsia="DejaVu Sans" w:hAnsi="DejaVuSerif" w:cs="DejaVuSerif"/>
+          <w:sz w:val="20"/>
+          <w:szCs w:val="20"/>
+          <w:lang w:eastAsia="zh-CN"/>
+        </w:rPr>
+        <w:t xml:space="preserve">Har du spørsmål, ta kontakt med Brukerstøtte arkiv på </w:t>
+      </w:r>
+      <w:proofErr w:type="spellStart"/>
+      <w:r>
+        <w:rPr>
+          <w:rFonts w:ascii="DejaVuSerif" w:eastAsia="DejaVu Sans" w:hAnsi="DejaVuSerif" w:cs="DejaVuSerif"/>
+          <w:sz w:val="20"/>
+          <w:szCs w:val="20"/>
+          <w:lang w:eastAsia="zh-CN"/>
+        </w:rPr>
+        <w:t>tlf</w:t>
+      </w:r>
+      <w:proofErr w:type="spellEnd"/>
+      <w:r>
+        <w:rPr>
+          <w:rFonts w:ascii="DejaVuSerif" w:eastAsia="DejaVu Sans" w:hAnsi="DejaVuSerif" w:cs="DejaVuSerif"/>
+          <w:sz w:val="20"/>
+          <w:szCs w:val="20"/>
+          <w:lang w:eastAsia="zh-CN"/>
+        </w:rPr>
+        <w:t xml:space="preserve"> 7011.</w:t>
+      </w:r>
+    </w:p>
+    <w:p>
+      <w:pPr>
+        <w:suppressAutoHyphens w:val="0"/>
+        <w:autoSpaceDE w:val="0"/>
+        <w:autoSpaceDN w:val="0"/>
+        <w:adjustRightInd w:val="0"/>
+        <w:spacing w:line="240" w:lineRule="auto"/>
+        <w:rPr>
+          <w:rFonts w:ascii="DejaVuSerif" w:eastAsia="DejaVu Sans" w:hAnsi="DejaVuSerif" w:cs="DejaVuSerif"/>
+          <w:sz w:val="20"/>
+          <w:szCs w:val="20"/>
+          <w:lang w:eastAsia="zh-CN"/>
+        </w:rPr>
+      </w:pPr>
+    </w:p>
+    <w:p>
+      <w:pPr>
+        <w:suppressAutoHyphens w:val="0"/>
+        <w:autoSpaceDE w:val="0"/>
+        <w:autoSpaceDN w:val="0"/>
+        <w:adjustRightInd w:val="0"/>
+        <w:spacing w:line="240" w:lineRule="auto"/>
+        <w:rPr>
+          <w:rFonts w:ascii="DejaVuSerif" w:eastAsia="DejaVu Sans" w:hAnsi="DejaVuSerif" w:cs="DejaVuSerif"/>
+          <w:sz w:val="20"/>
+          <w:szCs w:val="20"/>
+          <w:lang w:eastAsia="zh-CN"/>
+        </w:rPr>
+      </w:pPr>
+      <w:r>
+        <w:rPr>
+          <w:rFonts w:ascii="DejaVuSerif" w:eastAsia="DejaVu Sans" w:hAnsi="DejaVuSerif" w:cs="DejaVuSerif"/>
+          <w:sz w:val="20"/>
+          <w:szCs w:val="20"/>
+          <w:lang w:eastAsia="zh-CN"/>
+        </w:rPr>
+        <w:t>Takk for hjelpen!</w:t>
       </w:r>
     </w:p>
     <w:p>
@@ -606,498 +918,28 @@
       </w:pPr>
       <w:r>
         <w:rPr>
-          <w:rFonts w:cs="Times New Roman"/>
-          <w:b/>
-          <w:color w:val="auto"/>
-          <w:sz w:val="20"/>
-          <w:szCs w:val="20"/>
-          <w:lang w:eastAsia="nb-NO"/>
-        </w:rPr>
-        <w:t xml:space="preserve">Har eleven hemmelig </w:t>
-      </w:r>
-      <w:proofErr w:type="gramStart"/>
-      <w:r>
-        <w:rPr>
-          <w:rFonts w:cs="Times New Roman"/>
-          <w:b/>
-          <w:color w:val="auto"/>
-          <w:sz w:val="20"/>
-          <w:szCs w:val="20"/>
-          <w:lang w:eastAsia="nb-NO"/>
-        </w:rPr>
-        <w:t>adresse</w:t>
-      </w:r>
-      <w:r>
-        <w:rPr>
-          <w:rFonts w:cs="Times New Roman"/>
-          <w:b/>
-          <w:color w:val="auto"/>
-          <w:sz w:val="20"/>
-          <w:szCs w:val="20"/>
-          <w:lang w:eastAsia="nb-NO"/>
-        </w:rPr>
-        <w:t>?</w:t>
-      </w:r>
-      <w:r>
-        <w:rPr>
-          <w:rFonts w:cs="Times New Roman"/>
-          <w:color w:val="auto"/>
-          <w:sz w:val="20"/>
-          <w:szCs w:val="20"/>
-          <w:lang w:eastAsia="nb-NO"/>
-        </w:rPr>
-        <w:br/>
-        <w:t>Varselet</w:t>
-      </w:r>
-      <w:proofErr w:type="gramEnd"/>
-      <w:r>
-        <w:rPr>
-          <w:rFonts w:cs="Times New Roman"/>
-          <w:color w:val="auto"/>
-          <w:sz w:val="20"/>
-          <w:szCs w:val="20"/>
-          <w:lang w:eastAsia="nb-NO"/>
-        </w:rPr>
-        <w:t xml:space="preserve"> skal ikke </w:t>
-      </w:r>
-      <w:r>
-        <w:rPr>
-          <w:rFonts w:cs="Times New Roman"/>
-          <w:color w:val="auto"/>
-          <w:sz w:val="20"/>
-          <w:szCs w:val="20"/>
-          <w:lang w:eastAsia="nb-NO"/>
-        </w:rPr>
-        <w:t xml:space="preserve">sendes digitalt gjennom SvarUt. Varselet arkiveres manuelt i 360. Deretter </w:t>
-      </w:r>
-      <w:r>
-        <w:rPr>
-          <w:rFonts w:cs="Times New Roman"/>
-          <w:color w:val="auto"/>
-          <w:sz w:val="20"/>
-          <w:szCs w:val="20"/>
-          <w:lang w:eastAsia="nb-NO"/>
-        </w:rPr>
-        <w:t xml:space="preserve">tar du kontakt med </w:t>
-      </w:r>
-      <w:r>
-        <w:rPr>
-          <w:rFonts w:cs="Times New Roman"/>
-          <w:color w:val="auto"/>
-          <w:sz w:val="20"/>
-          <w:szCs w:val="20"/>
-          <w:lang w:eastAsia="nb-NO"/>
-        </w:rPr>
-        <w:t>p</w:t>
-      </w:r>
-      <w:r>
-        <w:rPr>
-          <w:rFonts w:cs="Times New Roman"/>
-          <w:color w:val="auto"/>
-          <w:sz w:val="20"/>
-          <w:szCs w:val="20"/>
-          <w:lang w:eastAsia="nb-NO"/>
-        </w:rPr>
-        <w:t>ostmottaket til {</w:t>
-      </w:r>
-      <w:proofErr w:type="spellStart"/>
-      <w:r>
-        <w:rPr>
-          <w:rFonts w:cs="Times New Roman"/>
-          <w:color w:val="auto"/>
-          <w:sz w:val="20"/>
-          <w:szCs w:val="20"/>
-          <w:lang w:eastAsia="nb-NO"/>
-        </w:rPr>
-        <w:t>navnSkole</w:t>
-      </w:r>
-      <w:proofErr w:type="spellEnd"/>
-      <w:r>
-        <w:rPr>
-          <w:rFonts w:cs="Times New Roman"/>
-          <w:color w:val="auto"/>
-          <w:sz w:val="20"/>
-          <w:szCs w:val="20"/>
-          <w:lang w:eastAsia="nb-NO"/>
-        </w:rPr>
-        <w:t xml:space="preserve">} </w:t>
-      </w:r>
-      <w:r>
-        <w:rPr>
-          <w:rFonts w:cs="Times New Roman"/>
-          <w:color w:val="auto"/>
-          <w:sz w:val="20"/>
-          <w:szCs w:val="20"/>
-          <w:lang w:eastAsia="nb-NO"/>
-        </w:rPr>
-        <w:t xml:space="preserve">som </w:t>
-      </w:r>
-      <w:r>
-        <w:rPr>
-          <w:rFonts w:cs="Times New Roman"/>
-          <w:color w:val="auto"/>
-          <w:sz w:val="20"/>
-          <w:szCs w:val="20"/>
-          <w:lang w:eastAsia="nb-NO"/>
-        </w:rPr>
-        <w:t>må sørge for å skrive ut varselet fra 360 for å gi det videre til {</w:t>
-      </w:r>
-      <w:proofErr w:type="spellStart"/>
-      <w:r>
-        <w:rPr>
-          <w:rFonts w:cs="Times New Roman"/>
-          <w:color w:val="auto"/>
-          <w:sz w:val="20"/>
-          <w:szCs w:val="20"/>
-          <w:lang w:eastAsia="nb-NO"/>
-        </w:rPr>
-        <w:t>navnAvsender</w:t>
-      </w:r>
-      <w:proofErr w:type="spellEnd"/>
-      <w:r>
-        <w:rPr>
-          <w:rFonts w:cs="Times New Roman"/>
-          <w:color w:val="auto"/>
-          <w:sz w:val="20"/>
-          <w:szCs w:val="20"/>
-          <w:lang w:eastAsia="nb-NO"/>
-        </w:rPr>
-        <w:t>}. Det er {</w:t>
-      </w:r>
-      <w:proofErr w:type="spellStart"/>
-      <w:r>
-        <w:rPr>
-          <w:rFonts w:cs="Times New Roman"/>
-          <w:color w:val="auto"/>
-          <w:sz w:val="20"/>
-          <w:szCs w:val="20"/>
-          <w:lang w:eastAsia="nb-NO"/>
-        </w:rPr>
-        <w:t>navnAvsender</w:t>
-      </w:r>
-      <w:proofErr w:type="spellEnd"/>
-      <w:r>
-        <w:rPr>
-          <w:rFonts w:cs="Times New Roman"/>
-          <w:color w:val="auto"/>
-          <w:sz w:val="20"/>
-          <w:szCs w:val="20"/>
-          <w:lang w:eastAsia="nb-NO"/>
-        </w:rPr>
-        <w:t>} so</w:t>
-      </w:r>
-      <w:r>
-        <w:rPr>
-          <w:rFonts w:cs="Times New Roman"/>
-          <w:color w:val="auto"/>
-          <w:sz w:val="20"/>
-          <w:szCs w:val="20"/>
-          <w:lang w:eastAsia="nb-NO"/>
-        </w:rPr>
-        <w:t>m nå er ansvarlig å distribuere</w:t>
-      </w:r>
-      <w:r>
-        <w:rPr>
-          <w:rFonts w:cs="Times New Roman"/>
-          <w:color w:val="auto"/>
-          <w:sz w:val="20"/>
-          <w:szCs w:val="20"/>
-          <w:lang w:eastAsia="nb-NO"/>
-        </w:rPr>
-        <w:t xml:space="preserve"> varselet videre til eleven</w:t>
-      </w:r>
-      <w:r>
-        <w:rPr>
-          <w:rFonts w:cs="Times New Roman"/>
-          <w:b/>
-          <w:color w:val="auto"/>
-          <w:sz w:val="20"/>
-          <w:szCs w:val="20"/>
-          <w:lang w:eastAsia="nb-NO"/>
-        </w:rPr>
-        <w:t xml:space="preserve">. </w:t>
-      </w:r>
-      <w:r>
-        <w:rPr>
-          <w:rFonts w:cs="Times New Roman"/>
-          <w:color w:val="auto"/>
-          <w:sz w:val="20"/>
-          <w:szCs w:val="20"/>
-          <w:lang w:eastAsia="nb-NO"/>
-        </w:rPr>
-        <w:t xml:space="preserve">Er eleven under 18 år, distribueres varselet etter de bestemmelsene som er gjort for eleven. Hvis eleven ikke er registrert med hemmelig adresse i 360, skal Brukerstøtte arkiv informeres på </w:t>
-      </w:r>
-      <w:proofErr w:type="spellStart"/>
-      <w:r>
-        <w:rPr>
-          <w:rFonts w:cs="Times New Roman"/>
-          <w:color w:val="auto"/>
-          <w:sz w:val="20"/>
-          <w:szCs w:val="20"/>
-          <w:lang w:eastAsia="nb-NO"/>
-        </w:rPr>
-        <w:t>tlf</w:t>
-      </w:r>
-      <w:proofErr w:type="spellEnd"/>
-      <w:r>
-        <w:rPr>
-          <w:rFonts w:cs="Times New Roman"/>
-          <w:color w:val="auto"/>
-          <w:sz w:val="20"/>
-          <w:szCs w:val="20"/>
-          <w:lang w:eastAsia="nb-NO"/>
-        </w:rPr>
-        <w:t xml:space="preserve"> 7011. </w:t>
+          <w:rFonts w:ascii="DejaVuSerif" w:eastAsia="DejaVu Sans" w:hAnsi="DejaVuSerif" w:cs="DejaVuSerif"/>
+          <w:sz w:val="20"/>
+          <w:szCs w:val="20"/>
+          <w:lang w:eastAsia="zh-CN"/>
+        </w:rPr>
+        <w:t>Med hilsen</w:t>
       </w:r>
     </w:p>
     <w:p>
       <w:pPr>
-        <w:suppressAutoHyphens w:val="0"/>
-        <w:spacing w:before="100" w:beforeAutospacing="1" w:after="100" w:afterAutospacing="1" w:line="240" w:lineRule="auto"/>
-        <w:rPr>
-          <w:rFonts w:cs="Times New Roman"/>
-          <w:color w:val="auto"/>
-          <w:sz w:val="20"/>
-          <w:szCs w:val="20"/>
-          <w:lang w:eastAsia="nb-NO"/>
+        <w:rPr>
+          <w:sz w:val="20"/>
+          <w:szCs w:val="20"/>
         </w:rPr>
       </w:pPr>
       <w:r>
         <w:rPr>
-          <w:rFonts w:cs="Times New Roman"/>
-          <w:b/>
-          <w:color w:val="auto"/>
-          <w:sz w:val="20"/>
-          <w:szCs w:val="20"/>
-          <w:lang w:eastAsia="nb-NO"/>
-        </w:rPr>
-        <w:t xml:space="preserve">Er eleven </w:t>
-      </w:r>
-      <w:proofErr w:type="spellStart"/>
-      <w:r>
-        <w:rPr>
-          <w:rFonts w:cs="Times New Roman"/>
-          <w:b/>
-          <w:color w:val="auto"/>
-          <w:sz w:val="20"/>
-          <w:szCs w:val="20"/>
-          <w:lang w:eastAsia="nb-NO"/>
-        </w:rPr>
-        <w:t>folkeregistrert</w:t>
-      </w:r>
-      <w:proofErr w:type="spellEnd"/>
-      <w:r>
-        <w:rPr>
-          <w:rFonts w:cs="Times New Roman"/>
-          <w:b/>
-          <w:color w:val="auto"/>
-          <w:sz w:val="20"/>
-          <w:szCs w:val="20"/>
-          <w:lang w:eastAsia="nb-NO"/>
-        </w:rPr>
-        <w:t xml:space="preserve"> utenfor </w:t>
-      </w:r>
-      <w:proofErr w:type="gramStart"/>
-      <w:r>
-        <w:rPr>
-          <w:rFonts w:cs="Times New Roman"/>
-          <w:b/>
-          <w:color w:val="auto"/>
-          <w:sz w:val="20"/>
-          <w:szCs w:val="20"/>
-          <w:lang w:eastAsia="nb-NO"/>
-        </w:rPr>
-        <w:t>Telemark?</w:t>
-      </w:r>
-      <w:r>
-        <w:rPr>
-          <w:rFonts w:cs="Times New Roman"/>
-          <w:b/>
-          <w:color w:val="auto"/>
-          <w:sz w:val="20"/>
-          <w:szCs w:val="20"/>
-          <w:lang w:eastAsia="nb-NO"/>
-        </w:rPr>
-        <w:br/>
-      </w:r>
-      <w:r>
-        <w:rPr>
-          <w:rFonts w:cs="Times New Roman"/>
-          <w:color w:val="auto"/>
-          <w:sz w:val="20"/>
-          <w:szCs w:val="20"/>
-          <w:lang w:eastAsia="nb-NO"/>
-        </w:rPr>
-        <w:t>Varselet</w:t>
-      </w:r>
-      <w:proofErr w:type="gramEnd"/>
-      <w:r>
-        <w:rPr>
-          <w:rFonts w:cs="Times New Roman"/>
-          <w:color w:val="auto"/>
-          <w:sz w:val="20"/>
-          <w:szCs w:val="20"/>
-          <w:lang w:eastAsia="nb-NO"/>
-        </w:rPr>
-        <w:t xml:space="preserve"> arkiveres i 360 og ekspederes via SvarUt. Om eleven er under 18 år, opprettes en uregistrert kontakt som heter «Til {</w:t>
-      </w:r>
-      <w:proofErr w:type="spellStart"/>
-      <w:r>
-        <w:rPr>
-          <w:rFonts w:cs="Times New Roman"/>
-          <w:color w:val="auto"/>
-          <w:sz w:val="20"/>
-          <w:szCs w:val="20"/>
-          <w:lang w:eastAsia="nb-NO"/>
-        </w:rPr>
-        <w:t>navnElev</w:t>
-      </w:r>
-      <w:proofErr w:type="spellEnd"/>
-      <w:r>
-        <w:rPr>
-          <w:rFonts w:cs="Times New Roman"/>
-          <w:color w:val="auto"/>
-          <w:sz w:val="20"/>
-          <w:szCs w:val="20"/>
-          <w:lang w:eastAsia="nb-NO"/>
-        </w:rPr>
-        <w:t>} foresatte» med elevens adresse.</w:t>
-      </w:r>
-    </w:p>
-    <w:p>
-      <w:pPr>
-        <w:suppressAutoHyphens w:val="0"/>
-        <w:spacing w:before="100" w:beforeAutospacing="1" w:after="100" w:afterAutospacing="1" w:line="240" w:lineRule="auto"/>
-        <w:rPr>
-          <w:rFonts w:cs="Times New Roman"/>
-          <w:color w:val="auto"/>
-          <w:sz w:val="20"/>
-          <w:szCs w:val="20"/>
-          <w:lang w:eastAsia="nb-NO"/>
-        </w:rPr>
-      </w:pPr>
-      <w:r>
-        <w:rPr>
-          <w:rFonts w:cs="Times New Roman"/>
-          <w:color w:val="auto"/>
-          <w:sz w:val="20"/>
-          <w:szCs w:val="20"/>
-          <w:lang w:eastAsia="nb-NO"/>
-        </w:rPr>
-        <w:t xml:space="preserve">Har du spørsmål, ta kontakt med </w:t>
-      </w:r>
-      <w:r>
-        <w:rPr>
-          <w:rFonts w:cs="Times New Roman"/>
-          <w:color w:val="auto"/>
-          <w:sz w:val="20"/>
-          <w:szCs w:val="20"/>
-          <w:lang w:eastAsia="nb-NO"/>
-        </w:rPr>
-        <w:t xml:space="preserve">drift </w:t>
-      </w:r>
-      <w:proofErr w:type="spellStart"/>
-      <w:r>
-        <w:rPr>
-          <w:rFonts w:cs="Times New Roman"/>
-          <w:color w:val="auto"/>
-          <w:sz w:val="20"/>
-          <w:szCs w:val="20"/>
-          <w:lang w:eastAsia="nb-NO"/>
-        </w:rPr>
-        <w:t>MinElev</w:t>
-      </w:r>
-      <w:proofErr w:type="spellEnd"/>
-      <w:r>
-        <w:rPr>
-          <w:rFonts w:cs="Times New Roman"/>
-          <w:color w:val="auto"/>
-          <w:sz w:val="20"/>
-          <w:szCs w:val="20"/>
-          <w:lang w:eastAsia="nb-NO"/>
-        </w:rPr>
-        <w:t xml:space="preserve"> (Tormod Beichmann)</w:t>
-      </w:r>
-      <w:r>
-        <w:rPr>
-          <w:rFonts w:cs="Times New Roman"/>
-          <w:color w:val="auto"/>
-          <w:sz w:val="20"/>
-          <w:szCs w:val="20"/>
-          <w:lang w:eastAsia="nb-NO"/>
-        </w:rPr>
-        <w:t xml:space="preserve">. </w:t>
-      </w:r>
-    </w:p>
-    <w:p>
-      <w:pPr>
-        <w:suppressAutoHyphens w:val="0"/>
-        <w:spacing w:before="100" w:beforeAutospacing="1" w:after="100" w:afterAutospacing="1" w:line="240" w:lineRule="auto"/>
-        <w:rPr>
-          <w:rFonts w:cs="Times New Roman"/>
-          <w:color w:val="auto"/>
-          <w:sz w:val="20"/>
-          <w:szCs w:val="20"/>
-          <w:lang w:eastAsia="nb-NO"/>
-        </w:rPr>
-      </w:pPr>
-      <w:r>
-        <w:rPr>
-          <w:rFonts w:cs="Times New Roman"/>
-          <w:color w:val="auto"/>
-          <w:sz w:val="20"/>
-          <w:szCs w:val="20"/>
-          <w:lang w:eastAsia="nb-NO"/>
-        </w:rPr>
-        <w:t xml:space="preserve">Takk for hjelpen! </w:t>
-      </w:r>
-    </w:p>
-    <w:p>
-      <w:pPr>
-        <w:rPr>
-          <w:sz w:val="20"/>
-          <w:szCs w:val="20"/>
-        </w:rPr>
-      </w:pPr>
-      <w:r>
-        <w:rPr>
-          <w:sz w:val="20"/>
-          <w:szCs w:val="20"/>
-        </w:rPr>
-        <w:t>Med hilsen</w:t>
-      </w:r>
-    </w:p>
-    <w:p>
-      <w:pPr>
-        <w:rPr>
-          <w:sz w:val="20"/>
-          <w:szCs w:val="20"/>
-        </w:rPr>
-      </w:pPr>
-    </w:p>
-    <w:p>
-      <w:pPr>
-        <w:rPr>
-          <w:sz w:val="20"/>
-          <w:szCs w:val="20"/>
-        </w:rPr>
-      </w:pPr>
-      <w:r>
-        <w:rPr>
-          <w:sz w:val="20"/>
-          <w:szCs w:val="20"/>
-        </w:rPr>
-        <w:t xml:space="preserve">Drift </w:t>
-      </w:r>
-      <w:proofErr w:type="spellStart"/>
-      <w:r>
-        <w:rPr>
-          <w:sz w:val="20"/>
-          <w:szCs w:val="20"/>
-        </w:rPr>
-        <w:t>MinElev</w:t>
-      </w:r>
-      <w:proofErr w:type="spellEnd"/>
+          <w:sz w:val="20"/>
+          <w:szCs w:val="20"/>
+        </w:rPr>
+        <w:t>Team arkiv</w:t>
+      </w:r>
     </w:p>
     <w:p>
       <w:pPr>
@@ -2627,45 +2469,6 @@
 </file>
 
 <file path=customXml/item1.xml><?xml version="1.0" encoding="utf-8"?>
-<?mso-contentType ?>
-<FormTemplates xmlns="http://schemas.microsoft.com/sharepoint/v3/contenttype/forms">
-  <Display>DocumentLibraryForm</Display>
-  <Edit>DocumentLibraryForm</Edit>
-  <New>DocumentLibraryForm</New>
-</FormTemplates>
-</file>
-
-<file path=customXml/item2.xml><?xml version="1.0" encoding="utf-8"?>
-<p:properties xmlns:p="http://schemas.microsoft.com/office/2006/metadata/properties" xmlns:xsi="http://www.w3.org/2001/XMLSchema-instance" xmlns:pc="http://schemas.microsoft.com/office/infopath/2007/PartnerControls">
-  <documentManagement>
-    <TaxCatchAll xmlns="bd6af8c3-4392-483c-b19c-63ee1b41c023">
-      <Value>2</Value>
-    </TaxCatchAll>
-    <j25543a5815d485da9a5e0773ad762e9 xmlns="bd6af8c3-4392-483c-b19c-63ee1b41c023">
-      <Terms xmlns="http://schemas.microsoft.com/office/infopath/2007/PartnerControls">
-        <TermInfo xmlns="http://schemas.microsoft.com/office/infopath/2007/PartnerControls">
-          <TermName xmlns="http://schemas.microsoft.com/office/infopath/2007/PartnerControls">Flere faser</TermName>
-          <TermId xmlns="http://schemas.microsoft.com/office/infopath/2007/PartnerControls">777cc6ac-4639-4633-85b9-f1ef61197c4d</TermId>
-        </TermInfo>
-      </Terms>
-    </j25543a5815d485da9a5e0773ad762e9>
-  </documentManagement>
-</p:properties>
-</file>
-
-<file path=customXml/item3.xml><?xml version="1.0" encoding="utf-8"?>
-<root>
-  <avd> {avdeling} </avd>
-  <mottaker/>
-  <adresse>{adresse}</adresse>
-  <postnummer>{postnummer} {sted}</postnummer>
-  <varref/>
-  <vardato>{dato}</vardato>
-  <kontaktperson>{navn}</kontaktperson>
-</root>
-</file>
-
-<file path=customXml/item4.xml><?xml version="1.0" encoding="utf-8"?>
 <ct:contentTypeSchema xmlns:ct="http://schemas.microsoft.com/office/2006/metadata/contentType" xmlns:ma="http://schemas.microsoft.com/office/2006/metadata/properties/metaAttributes" ct:_="" ma:_="" ma:contentTypeName="Prosjektdokument" ma:contentTypeID="0x010100293FDE3FCADA480B9A77BBDAD7DFA28C0100E263C06103435E4F8D0D7FA2EEEFC3E7" ma:contentTypeVersion="3" ma:contentTypeDescription="Opprett et nytt dokument." ma:contentTypeScope="" ma:versionID="58f70a08290d4412811ba095bf7dd2a7">
   <xsd:schema xmlns:xsd="http://www.w3.org/2001/XMLSchema" xmlns:xs="http://www.w3.org/2001/XMLSchema" xmlns:p="http://schemas.microsoft.com/office/2006/metadata/properties" xmlns:ns2="bd6af8c3-4392-483c-b19c-63ee1b41c023" targetNamespace="http://schemas.microsoft.com/office/2006/metadata/properties" ma:root="true" ma:fieldsID="6e9c0203923287d638e2f34ffe54b018" ns2:_="">
     <xsd:import namespace="bd6af8c3-4392-483c-b19c-63ee1b41c023"/>
@@ -2817,35 +2620,50 @@
 </ct:contentTypeSchema>
 </file>
 
+<file path=customXml/item2.xml><?xml version="1.0" encoding="utf-8"?>
+<root>
+  <avd> {avdeling} </avd>
+  <mottaker/>
+  <adresse>{adresse}</adresse>
+  <postnummer>{postnummer} {sted}</postnummer>
+  <varref/>
+  <vardato>{dato}</vardato>
+  <kontaktperson>{navn}</kontaktperson>
+</root>
+</file>
+
+<file path=customXml/item3.xml><?xml version="1.0" encoding="utf-8"?>
+<p:properties xmlns:p="http://schemas.microsoft.com/office/2006/metadata/properties" xmlns:xsi="http://www.w3.org/2001/XMLSchema-instance" xmlns:pc="http://schemas.microsoft.com/office/infopath/2007/PartnerControls">
+  <documentManagement>
+    <TaxCatchAll xmlns="bd6af8c3-4392-483c-b19c-63ee1b41c023">
+      <Value>2</Value>
+    </TaxCatchAll>
+    <j25543a5815d485da9a5e0773ad762e9 xmlns="bd6af8c3-4392-483c-b19c-63ee1b41c023">
+      <Terms xmlns="http://schemas.microsoft.com/office/infopath/2007/PartnerControls">
+        <TermInfo xmlns="http://schemas.microsoft.com/office/infopath/2007/PartnerControls">
+          <TermName xmlns="http://schemas.microsoft.com/office/infopath/2007/PartnerControls">Flere faser</TermName>
+          <TermId xmlns="http://schemas.microsoft.com/office/infopath/2007/PartnerControls">777cc6ac-4639-4633-85b9-f1ef61197c4d</TermId>
+        </TermInfo>
+      </Terms>
+    </j25543a5815d485da9a5e0773ad762e9>
+  </documentManagement>
+</p:properties>
+</file>
+
+<file path=customXml/item4.xml><?xml version="1.0" encoding="utf-8"?>
+<?mso-contentType ?>
+<FormTemplates xmlns="http://schemas.microsoft.com/sharepoint/v3/contenttype/forms">
+  <Display>DocumentLibraryForm</Display>
+  <Edit>DocumentLibraryForm</Edit>
+  <New>DocumentLibraryForm</New>
+</FormTemplates>
+</file>
+
 <file path=customXml/item5.xml><?xml version="1.0" encoding="utf-8"?>
 <b:Sources xmlns:b="http://schemas.openxmlformats.org/officeDocument/2006/bibliography" xmlns="http://schemas.openxmlformats.org/officeDocument/2006/bibliography" SelectedStyle="\APASixthEditionOfficeOnline.xsl" StyleName="APA" Version="6"/>
 </file>
 
 <file path=customXml/itemProps1.xml><?xml version="1.0" encoding="utf-8"?>
-<ds:datastoreItem xmlns:ds="http://schemas.openxmlformats.org/officeDocument/2006/customXml" ds:itemID="{0A4BEC69-3F89-49DF-BBC9-82D0E9FAAB74}">
-  <ds:schemaRefs>
-    <ds:schemaRef ds:uri="http://schemas.microsoft.com/sharepoint/v3/contenttype/forms"/>
-  </ds:schemaRefs>
-</ds:datastoreItem>
-</file>
-
-<file path=customXml/itemProps2.xml><?xml version="1.0" encoding="utf-8"?>
-<ds:datastoreItem xmlns:ds="http://schemas.openxmlformats.org/officeDocument/2006/customXml" ds:itemID="{651D5D7B-C71C-4A0F-9F20-A464A90BCC7C}">
-  <ds:schemaRefs>
-    <ds:schemaRef ds:uri="http://schemas.microsoft.com/office/2006/metadata/properties"/>
-    <ds:schemaRef ds:uri="http://schemas.microsoft.com/office/infopath/2007/PartnerControls"/>
-    <ds:schemaRef ds:uri="bd6af8c3-4392-483c-b19c-63ee1b41c023"/>
-  </ds:schemaRefs>
-</ds:datastoreItem>
-</file>
-
-<file path=customXml/itemProps3.xml><?xml version="1.0" encoding="utf-8"?>
-<ds:datastoreItem xmlns:ds="http://schemas.openxmlformats.org/officeDocument/2006/customXml" ds:itemID="{442CCF4A-23BE-4572-A7F8-60755FA7183A}">
-  <ds:schemaRefs/>
-</ds:datastoreItem>
-</file>
-
-<file path=customXml/itemProps4.xml><?xml version="1.0" encoding="utf-8"?>
 <ds:datastoreItem xmlns:ds="http://schemas.openxmlformats.org/officeDocument/2006/customXml" ds:itemID="{71DBF61B-AB93-4AB8-81EA-8236842E98EC}">
   <ds:schemaRefs>
     <ds:schemaRef ds:uri="http://schemas.microsoft.com/office/2006/metadata/contentType"/>
@@ -2863,8 +2681,32 @@
 </ds:datastoreItem>
 </file>
 
+<file path=customXml/itemProps2.xml><?xml version="1.0" encoding="utf-8"?>
+<ds:datastoreItem xmlns:ds="http://schemas.openxmlformats.org/officeDocument/2006/customXml" ds:itemID="{442CCF4A-23BE-4572-A7F8-60755FA7183A}">
+  <ds:schemaRefs/>
+</ds:datastoreItem>
+</file>
+
+<file path=customXml/itemProps3.xml><?xml version="1.0" encoding="utf-8"?>
+<ds:datastoreItem xmlns:ds="http://schemas.openxmlformats.org/officeDocument/2006/customXml" ds:itemID="{651D5D7B-C71C-4A0F-9F20-A464A90BCC7C}">
+  <ds:schemaRefs>
+    <ds:schemaRef ds:uri="http://schemas.microsoft.com/office/2006/metadata/properties"/>
+    <ds:schemaRef ds:uri="http://schemas.microsoft.com/office/infopath/2007/PartnerControls"/>
+    <ds:schemaRef ds:uri="bd6af8c3-4392-483c-b19c-63ee1b41c023"/>
+  </ds:schemaRefs>
+</ds:datastoreItem>
+</file>
+
+<file path=customXml/itemProps4.xml><?xml version="1.0" encoding="utf-8"?>
+<ds:datastoreItem xmlns:ds="http://schemas.openxmlformats.org/officeDocument/2006/customXml" ds:itemID="{0A4BEC69-3F89-49DF-BBC9-82D0E9FAAB74}">
+  <ds:schemaRefs>
+    <ds:schemaRef ds:uri="http://schemas.microsoft.com/sharepoint/v3/contenttype/forms"/>
+  </ds:schemaRefs>
+</ds:datastoreItem>
+</file>
+
 <file path=customXml/itemProps5.xml><?xml version="1.0" encoding="utf-8"?>
-<ds:datastoreItem xmlns:ds="http://schemas.openxmlformats.org/officeDocument/2006/customXml" ds:itemID="{36BFA65D-1788-42AB-8CC4-1FC65B4DA473}">
+<ds:datastoreItem xmlns:ds="http://schemas.openxmlformats.org/officeDocument/2006/customXml" ds:itemID="{5D8E9612-8944-421B-9811-9CA99B941AF3}">
   <ds:schemaRefs>
     <ds:schemaRef ds:uri="http://schemas.openxmlformats.org/officeDocument/2006/bibliography"/>
   </ds:schemaRefs>

</xml_diff>